<commit_message>
Mise a jour documentation
Diagramme
Journal de travail et dossier de projet
</commit_message>
<xml_diff>
--- a/Documentation/Dossier de projet JoQuiz.docx
+++ b/Documentation/Dossier de projet JoQuiz.docx
@@ -2344,7 +2344,7 @@
         <w:rPr>
           <w:szCs w:val="14"/>
         </w:rPr>
-        <w:t>application mobile android pour réaliser des quizz</w:t>
+        <w:t>application mobile android pour réaliser des quiz</w:t>
       </w:r>
       <w:r>
         <w:rPr>
@@ -3570,16 +3570,7 @@
           <w:szCs w:val="14"/>
           <w:lang w:eastAsia="fr-FR"/>
         </w:rPr>
-        <w:t>Semaine</w:t>
-      </w:r>
-      <w:r>
-        <w:rPr>
-          <w:rFonts w:ascii="Arial" w:hAnsi="Arial"/>
-          <w:sz w:val="24"/>
-          <w:szCs w:val="14"/>
-          <w:lang w:eastAsia="fr-FR"/>
-        </w:rPr>
-        <w:t xml:space="preserve"> 4 </w:t>
+        <w:t xml:space="preserve">Semaine 4 </w:t>
       </w:r>
       <w:r>
         <w:rPr>
@@ -4001,16 +3992,7 @@
           <w:szCs w:val="14"/>
           <w:lang w:eastAsia="fr-FR"/>
         </w:rPr>
-        <w:t>Semaine</w:t>
-      </w:r>
-      <w:r>
-        <w:rPr>
-          <w:rFonts w:ascii="Arial" w:hAnsi="Arial"/>
-          <w:sz w:val="24"/>
-          <w:szCs w:val="14"/>
-          <w:lang w:eastAsia="fr-FR"/>
-        </w:rPr>
-        <w:t xml:space="preserve"> 6 </w:t>
+        <w:t xml:space="preserve">Semaine 6 </w:t>
       </w:r>
       <w:r>
         <w:rPr>
@@ -4193,16 +4175,7 @@
           <w:szCs w:val="14"/>
           <w:lang w:eastAsia="fr-FR"/>
         </w:rPr>
-        <w:t>Semaine</w:t>
-      </w:r>
-      <w:r>
-        <w:rPr>
-          <w:rFonts w:ascii="Arial" w:hAnsi="Arial"/>
-          <w:sz w:val="24"/>
-          <w:szCs w:val="14"/>
-          <w:lang w:eastAsia="fr-FR"/>
-        </w:rPr>
-        <w:t xml:space="preserve"> 7 </w:t>
+        <w:t xml:space="preserve">Semaine 7 </w:t>
       </w:r>
       <w:r>
         <w:rPr>
@@ -4396,16 +4369,7 @@
           <w:szCs w:val="14"/>
           <w:lang w:eastAsia="fr-FR"/>
         </w:rPr>
-        <w:t>Semaine</w:t>
-      </w:r>
-      <w:r>
-        <w:rPr>
-          <w:rFonts w:ascii="Arial" w:hAnsi="Arial"/>
-          <w:sz w:val="24"/>
-          <w:szCs w:val="14"/>
-          <w:lang w:eastAsia="fr-FR"/>
-        </w:rPr>
-        <w:t xml:space="preserve"> 8 </w:t>
+        <w:t xml:space="preserve">Semaine 8 </w:t>
       </w:r>
       <w:r>
         <w:rPr>
@@ -4536,13 +4500,7 @@
         <w:rPr>
           <w:szCs w:val="14"/>
         </w:rPr>
-        <w:t>Documentation du projet</w:t>
-      </w:r>
-      <w:r>
-        <w:rPr>
-          <w:szCs w:val="14"/>
-        </w:rPr>
-        <w:t xml:space="preserve"> </w:t>
+        <w:t xml:space="preserve">Documentation du projet </w:t>
       </w:r>
       <w:r>
         <w:rPr>
@@ -4613,14 +4571,16 @@
         <w:rPr>
           <w:rFonts w:ascii="Arial" w:hAnsi="Arial" w:cs="Arial"/>
           <w:i/>
-          <w:sz w:val="24"/>
+          <w:color w:val="5B9BD5" w:themeColor="accent5"/>
+          <w:szCs w:val="12"/>
         </w:rPr>
       </w:pPr>
       <w:r>
         <w:rPr>
           <w:rFonts w:ascii="Arial" w:hAnsi="Arial" w:cs="Arial"/>
           <w:i/>
-          <w:sz w:val="24"/>
+          <w:color w:val="5B9BD5" w:themeColor="accent5"/>
+          <w:szCs w:val="12"/>
         </w:rPr>
         <w:t xml:space="preserve">Fournir tous les document de </w:t>
       </w:r>
@@ -4629,7 +4589,8 @@
         <w:rPr>
           <w:rFonts w:ascii="Arial" w:hAnsi="Arial" w:cs="Arial"/>
           <w:i/>
-          <w:sz w:val="24"/>
+          <w:color w:val="5B9BD5" w:themeColor="accent5"/>
+          <w:szCs w:val="12"/>
         </w:rPr>
         <w:t>conception:</w:t>
       </w:r>
@@ -4646,7 +4607,8 @@
         <w:rPr>
           <w:rFonts w:ascii="Arial" w:hAnsi="Arial" w:cs="Arial"/>
           <w:i/>
-          <w:sz w:val="24"/>
+          <w:color w:val="5B9BD5" w:themeColor="accent5"/>
+          <w:szCs w:val="12"/>
         </w:rPr>
       </w:pPr>
     </w:p>
@@ -4660,7 +4622,8 @@
         <w:rPr>
           <w:rFonts w:ascii="Arial" w:hAnsi="Arial" w:cs="Arial"/>
           <w:i/>
-          <w:sz w:val="24"/>
+          <w:color w:val="5B9BD5" w:themeColor="accent5"/>
+          <w:szCs w:val="12"/>
         </w:rPr>
       </w:pPr>
       <w:proofErr w:type="gramStart"/>
@@ -4668,7 +4631,8 @@
         <w:rPr>
           <w:rFonts w:ascii="Arial" w:hAnsi="Arial" w:cs="Arial"/>
           <w:i/>
-          <w:sz w:val="24"/>
+          <w:color w:val="5B9BD5" w:themeColor="accent5"/>
+          <w:szCs w:val="12"/>
         </w:rPr>
         <w:t>le</w:t>
       </w:r>
@@ -4677,7 +4641,8 @@
         <w:rPr>
           <w:rFonts w:ascii="Arial" w:hAnsi="Arial" w:cs="Arial"/>
           <w:i/>
-          <w:sz w:val="24"/>
+          <w:color w:val="5B9BD5" w:themeColor="accent5"/>
+          <w:szCs w:val="12"/>
         </w:rPr>
         <w:t xml:space="preserve"> choix du matériel HW</w:t>
       </w:r>
@@ -4692,7 +4657,8 @@
         <w:rPr>
           <w:rFonts w:ascii="Arial" w:hAnsi="Arial" w:cs="Arial"/>
           <w:i/>
-          <w:sz w:val="24"/>
+          <w:color w:val="5B9BD5" w:themeColor="accent5"/>
+          <w:szCs w:val="12"/>
         </w:rPr>
       </w:pPr>
       <w:proofErr w:type="gramStart"/>
@@ -4700,7 +4666,8 @@
         <w:rPr>
           <w:rFonts w:ascii="Arial" w:hAnsi="Arial" w:cs="Arial"/>
           <w:i/>
-          <w:sz w:val="24"/>
+          <w:color w:val="5B9BD5" w:themeColor="accent5"/>
+          <w:szCs w:val="12"/>
         </w:rPr>
         <w:t>le</w:t>
       </w:r>
@@ -4709,7 +4676,8 @@
         <w:rPr>
           <w:rFonts w:ascii="Arial" w:hAnsi="Arial" w:cs="Arial"/>
           <w:i/>
-          <w:sz w:val="24"/>
+          <w:color w:val="5B9BD5" w:themeColor="accent5"/>
+          <w:szCs w:val="12"/>
         </w:rPr>
         <w:t xml:space="preserve"> choix des systèmes d'exploitation pour la réalisation </w:t>
       </w:r>
@@ -4717,7 +4685,8 @@
         <w:rPr>
           <w:rFonts w:ascii="Arial" w:hAnsi="Arial" w:cs="Arial"/>
           <w:i/>
-          <w:sz w:val="24"/>
+          <w:color w:val="5B9BD5" w:themeColor="accent5"/>
+          <w:szCs w:val="12"/>
           <w:u w:val="single"/>
         </w:rPr>
         <w:t>et</w:t>
@@ -4726,7 +4695,8 @@
         <w:rPr>
           <w:rFonts w:ascii="Arial" w:hAnsi="Arial" w:cs="Arial"/>
           <w:i/>
-          <w:sz w:val="24"/>
+          <w:color w:val="5B9BD5" w:themeColor="accent5"/>
+          <w:szCs w:val="12"/>
         </w:rPr>
         <w:t xml:space="preserve"> l'utilisation</w:t>
       </w:r>
@@ -4741,7 +4711,8 @@
         <w:rPr>
           <w:rFonts w:ascii="Arial" w:hAnsi="Arial" w:cs="Arial"/>
           <w:i/>
-          <w:sz w:val="24"/>
+          <w:color w:val="5B9BD5" w:themeColor="accent5"/>
+          <w:szCs w:val="12"/>
         </w:rPr>
       </w:pPr>
       <w:proofErr w:type="gramStart"/>
@@ -4749,7 +4720,8 @@
         <w:rPr>
           <w:rFonts w:ascii="Arial" w:hAnsi="Arial" w:cs="Arial"/>
           <w:i/>
-          <w:sz w:val="24"/>
+          <w:color w:val="5B9BD5" w:themeColor="accent5"/>
+          <w:szCs w:val="12"/>
         </w:rPr>
         <w:t>le</w:t>
       </w:r>
@@ -4758,7 +4730,8 @@
         <w:rPr>
           <w:rFonts w:ascii="Arial" w:hAnsi="Arial" w:cs="Arial"/>
           <w:i/>
-          <w:sz w:val="24"/>
+          <w:color w:val="5B9BD5" w:themeColor="accent5"/>
+          <w:szCs w:val="12"/>
         </w:rPr>
         <w:t xml:space="preserve"> choix des outils logiciels pour la réalisation </w:t>
       </w:r>
@@ -4766,7 +4739,8 @@
         <w:rPr>
           <w:rFonts w:ascii="Arial" w:hAnsi="Arial" w:cs="Arial"/>
           <w:i/>
-          <w:sz w:val="24"/>
+          <w:color w:val="5B9BD5" w:themeColor="accent5"/>
+          <w:szCs w:val="12"/>
           <w:u w:val="single"/>
         </w:rPr>
         <w:t>et</w:t>
@@ -4775,7 +4749,8 @@
         <w:rPr>
           <w:rFonts w:ascii="Arial" w:hAnsi="Arial" w:cs="Arial"/>
           <w:i/>
-          <w:sz w:val="24"/>
+          <w:color w:val="5B9BD5" w:themeColor="accent5"/>
+          <w:szCs w:val="12"/>
         </w:rPr>
         <w:t xml:space="preserve"> l'utilisation</w:t>
       </w:r>
@@ -4790,7 +4765,8 @@
         <w:rPr>
           <w:rFonts w:ascii="Arial" w:hAnsi="Arial" w:cs="Arial"/>
           <w:i/>
-          <w:sz w:val="24"/>
+          <w:color w:val="5B9BD5" w:themeColor="accent5"/>
+          <w:szCs w:val="12"/>
         </w:rPr>
       </w:pPr>
       <w:proofErr w:type="gramStart"/>
@@ -4798,7 +4774,8 @@
         <w:rPr>
           <w:rFonts w:ascii="Arial" w:hAnsi="Arial" w:cs="Arial"/>
           <w:i/>
-          <w:sz w:val="24"/>
+          <w:color w:val="5B9BD5" w:themeColor="accent5"/>
+          <w:szCs w:val="12"/>
         </w:rPr>
         <w:t>site</w:t>
       </w:r>
@@ -4807,7 +4784,8 @@
         <w:rPr>
           <w:rFonts w:ascii="Arial" w:hAnsi="Arial" w:cs="Arial"/>
           <w:i/>
-          <w:sz w:val="24"/>
+          <w:color w:val="5B9BD5" w:themeColor="accent5"/>
+          <w:szCs w:val="12"/>
         </w:rPr>
         <w:t xml:space="preserve"> web: </w:t>
       </w:r>
@@ -4815,7 +4793,8 @@
         <w:rPr>
           <w:rFonts w:ascii="Arial" w:hAnsi="Arial" w:cs="Arial"/>
           <w:i/>
-          <w:sz w:val="24"/>
+          <w:color w:val="5B9BD5" w:themeColor="accent5"/>
+          <w:szCs w:val="12"/>
         </w:rPr>
         <w:t>réaliser les maquettes avec un logiciel, décrire toutes les animations sur papier, définir les mots-clés, choisir une formule d'hébergement, définir la méthode de mise à jour, …</w:t>
       </w:r>
@@ -4830,7 +4809,8 @@
         <w:rPr>
           <w:rFonts w:ascii="Arial" w:hAnsi="Arial" w:cs="Arial"/>
           <w:i/>
-          <w:sz w:val="24"/>
+          <w:color w:val="5B9BD5" w:themeColor="accent5"/>
+          <w:szCs w:val="12"/>
         </w:rPr>
       </w:pPr>
       <w:proofErr w:type="gramStart"/>
@@ -4838,7 +4818,8 @@
         <w:rPr>
           <w:rFonts w:ascii="Arial" w:hAnsi="Arial" w:cs="Arial"/>
           <w:i/>
-          <w:sz w:val="24"/>
+          <w:color w:val="5B9BD5" w:themeColor="accent5"/>
+          <w:szCs w:val="12"/>
         </w:rPr>
         <w:t>bases</w:t>
       </w:r>
@@ -4847,7 +4828,8 @@
         <w:rPr>
           <w:rFonts w:ascii="Arial" w:hAnsi="Arial" w:cs="Arial"/>
           <w:i/>
-          <w:sz w:val="24"/>
+          <w:color w:val="5B9BD5" w:themeColor="accent5"/>
+          <w:szCs w:val="12"/>
         </w:rPr>
         <w:t xml:space="preserve"> de données: décrire le modèle relationnel, le contenu détaillé des tables (caractéristiques de chaque champs) et les requêtes.</w:t>
       </w:r>
@@ -4862,7 +4844,8 @@
         <w:rPr>
           <w:rFonts w:ascii="Arial" w:hAnsi="Arial" w:cs="Arial"/>
           <w:i/>
-          <w:sz w:val="24"/>
+          <w:color w:val="5B9BD5" w:themeColor="accent5"/>
+          <w:szCs w:val="12"/>
         </w:rPr>
       </w:pPr>
       <w:proofErr w:type="gramStart"/>
@@ -4870,7 +4853,8 @@
         <w:rPr>
           <w:rFonts w:ascii="Arial" w:hAnsi="Arial" w:cs="Arial"/>
           <w:i/>
-          <w:sz w:val="24"/>
+          <w:color w:val="5B9BD5" w:themeColor="accent5"/>
+          <w:szCs w:val="12"/>
         </w:rPr>
         <w:t>programmation</w:t>
       </w:r>
@@ -4879,7 +4863,8 @@
         <w:rPr>
           <w:rFonts w:ascii="Arial" w:hAnsi="Arial" w:cs="Arial"/>
           <w:i/>
-          <w:sz w:val="24"/>
+          <w:color w:val="5B9BD5" w:themeColor="accent5"/>
+          <w:szCs w:val="12"/>
         </w:rPr>
         <w:t xml:space="preserve"> et scripts: organigramme, architecture du programme, découpage modulaire, entrées-sorties des modules, pseudo-code</w:t>
       </w:r>
@@ -4887,7 +4872,8 @@
         <w:rPr>
           <w:rFonts w:ascii="Arial" w:hAnsi="Arial" w:cs="Arial"/>
           <w:i/>
-          <w:sz w:val="24"/>
+          <w:color w:val="5B9BD5" w:themeColor="accent5"/>
+          <w:szCs w:val="12"/>
         </w:rPr>
         <w:t xml:space="preserve"> </w:t>
       </w:r>
@@ -4895,7 +4881,8 @@
         <w:rPr>
           <w:rFonts w:ascii="Arial" w:hAnsi="Arial" w:cs="Arial"/>
           <w:i/>
-          <w:sz w:val="24"/>
+          <w:color w:val="5B9BD5" w:themeColor="accent5"/>
+          <w:szCs w:val="12"/>
         </w:rPr>
         <w:t>/</w:t>
       </w:r>
@@ -4903,7 +4890,8 @@
         <w:rPr>
           <w:rFonts w:ascii="Arial" w:hAnsi="Arial" w:cs="Arial"/>
           <w:i/>
-          <w:sz w:val="24"/>
+          <w:color w:val="5B9BD5" w:themeColor="accent5"/>
+          <w:szCs w:val="12"/>
         </w:rPr>
         <w:t xml:space="preserve"> </w:t>
       </w:r>
@@ -4911,7 +4899,8 @@
         <w:rPr>
           <w:rFonts w:ascii="Arial" w:hAnsi="Arial" w:cs="Arial"/>
           <w:i/>
-          <w:sz w:val="24"/>
+          <w:color w:val="5B9BD5" w:themeColor="accent5"/>
+          <w:szCs w:val="12"/>
         </w:rPr>
         <w:t>structogramme…</w:t>
       </w:r>
@@ -4931,56 +4920,265 @@
         </w:rPr>
       </w:pPr>
     </w:p>
-    <w:p>
-      <w:pPr>
-        <w:pStyle w:val="Retraitnormal1"/>
-        <w:numPr>
-          <w:ilvl w:val="0"/>
-          <w:numId w:val="0"/>
-        </w:numPr>
-        <w:ind w:left="360"/>
-        <w:rPr>
-          <w:rFonts w:ascii="Arial" w:hAnsi="Arial" w:cs="Arial"/>
-          <w:b/>
-          <w:bCs/>
-          <w:i/>
-          <w:sz w:val="24"/>
-        </w:rPr>
-      </w:pPr>
-      <w:r>
-        <w:rPr>
-          <w:rFonts w:ascii="Arial" w:hAnsi="Arial" w:cs="Arial"/>
-          <w:b/>
-          <w:bCs/>
-          <w:i/>
-          <w:sz w:val="24"/>
-        </w:rPr>
-        <w:t xml:space="preserve">Le </w:t>
-      </w:r>
-      <w:smartTag w:uri="urn:schemas-microsoft-com:office:smarttags" w:element="PersonName">
-        <w:r>
-          <w:rPr>
-            <w:rFonts w:ascii="Arial" w:hAnsi="Arial" w:cs="Arial"/>
-            <w:b/>
-            <w:bCs/>
-            <w:i/>
-            <w:sz w:val="24"/>
-          </w:rPr>
-          <w:t>dos</w:t>
-        </w:r>
-      </w:smartTag>
-      <w:r>
-        <w:rPr>
-          <w:rFonts w:ascii="Arial" w:hAnsi="Arial" w:cs="Arial"/>
-          <w:b/>
-          <w:bCs/>
-          <w:i/>
-          <w:sz w:val="24"/>
-        </w:rPr>
-        <w:t>sier de conception devrait permettre de sous-traiter la réalisation du projet !</w:t>
-      </w:r>
-    </w:p>
     <w:p/>
+    <w:p>
+      <w:pPr>
+        <w:pStyle w:val="Titre3"/>
+        <w:rPr>
+          <w:iCs/>
+          <w:u w:val="single"/>
+        </w:rPr>
+      </w:pPr>
+      <w:r>
+        <w:rPr>
+          <w:iCs/>
+          <w:u w:val="single"/>
+        </w:rPr>
+        <w:t>Choix de l’IDE</w:t>
+      </w:r>
+    </w:p>
+    <w:p/>
+    <w:p>
+      <w:r>
+        <w:t>L’application sera intégralement codée depuis l’IDE Android studio Code</w:t>
+      </w:r>
+      <w:r>
+        <w:t>.</w:t>
+      </w:r>
+    </w:p>
+    <w:p>
+      <w:pPr>
+        <w:rPr>
+          <w:lang w:val="fr-CH"/>
+        </w:rPr>
+      </w:pPr>
+      <w:r>
+        <w:rPr>
+          <w:lang w:val="fr-CH"/>
+        </w:rPr>
+        <w:t>C’</w:t>
+      </w:r>
+      <w:r>
+        <w:rPr>
+          <w:lang w:val="fr-CH"/>
+        </w:rPr>
+        <w:t>est l’IDE officiel de google pour le développement Android.</w:t>
+      </w:r>
+      <w:r>
+        <w:t xml:space="preserve"> </w:t>
+      </w:r>
+      <w:r>
+        <w:rPr>
+          <w:lang w:val="fr-CH"/>
+        </w:rPr>
+        <w:t>Et prend en charge nativement</w:t>
+      </w:r>
+      <w:r>
+        <w:rPr>
+          <w:lang w:val="fr-CH"/>
+        </w:rPr>
+        <w:t xml:space="preserve"> Kotlin ce qui me donne accès a beaucoup de fonctionnalité intéressante pour notamment le débogage.</w:t>
+      </w:r>
+    </w:p>
+    <w:p>
+      <w:pPr>
+        <w:rPr>
+          <w:lang w:val="fr-CH"/>
+        </w:rPr>
+      </w:pPr>
+    </w:p>
+    <w:p>
+      <w:r>
+        <w:rPr>
+          <w:lang w:val="fr-CH"/>
+        </w:rPr>
+        <w:t xml:space="preserve">Android studio possède également un émulateur android inclus ce qui me permettra de tester </w:t>
+      </w:r>
+      <w:proofErr w:type="spellStart"/>
+      <w:r>
+        <w:rPr>
+          <w:lang w:val="fr-CH"/>
+        </w:rPr>
+        <w:t>JoQuiz</w:t>
+      </w:r>
+      <w:proofErr w:type="spellEnd"/>
+      <w:r>
+        <w:rPr>
+          <w:lang w:val="fr-CH"/>
+        </w:rPr>
+        <w:t xml:space="preserve"> sur une multitude d’OS et format d’écran. </w:t>
+      </w:r>
+      <w:r>
+        <w:rPr>
+          <w:lang w:val="fr-CH"/>
+        </w:rPr>
+        <w:br/>
+      </w:r>
+    </w:p>
+    <w:p>
+      <w:pPr>
+        <w:pStyle w:val="Titre3"/>
+        <w:rPr>
+          <w:iCs/>
+          <w:u w:val="single"/>
+        </w:rPr>
+      </w:pPr>
+      <w:r>
+        <w:rPr>
+          <w:iCs/>
+          <w:u w:val="single"/>
+        </w:rPr>
+        <w:t xml:space="preserve">Base de </w:t>
+      </w:r>
+      <w:r>
+        <w:rPr>
+          <w:iCs/>
+          <w:u w:val="single"/>
+        </w:rPr>
+        <w:t>données</w:t>
+      </w:r>
+    </w:p>
+    <w:p/>
+    <w:p>
+      <w:proofErr w:type="spellStart"/>
+      <w:r>
+        <w:t>JoQuiz</w:t>
+      </w:r>
+      <w:proofErr w:type="spellEnd"/>
+      <w:r>
+        <w:t xml:space="preserve"> utilisera comme base de </w:t>
+      </w:r>
+      <w:r>
+        <w:t>données</w:t>
+      </w:r>
+      <w:r>
+        <w:t xml:space="preserve"> plusieurs </w:t>
+      </w:r>
+      <w:r>
+        <w:t xml:space="preserve">fichier XML. Un pour faire l’historique des scores accompli sur les différents quiz et récupèrera dans un dossiers plusieurs fichiers XML créé par l’utilisateur qui contiendront les quiz et question en </w:t>
+      </w:r>
+      <w:r>
+        <w:t>eux-mêmes</w:t>
+      </w:r>
+    </w:p>
+    <w:p>
+      <w:pPr>
+        <w:rPr>
+          <w:lang w:val="fr-CH"/>
+        </w:rPr>
+      </w:pPr>
+    </w:p>
+    <w:p>
+      <w:pPr>
+        <w:pStyle w:val="Titre3"/>
+        <w:rPr>
+          <w:iCs/>
+          <w:u w:val="single"/>
+        </w:rPr>
+      </w:pPr>
+      <w:r>
+        <w:rPr>
+          <w:iCs/>
+          <w:u w:val="single"/>
+        </w:rPr>
+        <w:t>Architecture du projet</w:t>
+      </w:r>
+    </w:p>
+    <w:p/>
+    <w:p>
+      <w:pPr>
+        <w:rPr>
+          <w:i/>
+          <w:iCs/>
+          <w:color w:val="FF0000"/>
+          <w:sz w:val="36"/>
+          <w:szCs w:val="28"/>
+        </w:rPr>
+      </w:pPr>
+      <w:proofErr w:type="spellStart"/>
+      <w:r>
+        <w:rPr>
+          <w:i/>
+          <w:iCs/>
+          <w:color w:val="FF0000"/>
+          <w:sz w:val="36"/>
+          <w:szCs w:val="28"/>
+        </w:rPr>
+        <w:t>Coming</w:t>
+      </w:r>
+      <w:proofErr w:type="spellEnd"/>
+      <w:r>
+        <w:rPr>
+          <w:i/>
+          <w:iCs/>
+          <w:color w:val="FF0000"/>
+          <w:sz w:val="36"/>
+          <w:szCs w:val="28"/>
+        </w:rPr>
+        <w:t xml:space="preserve"> </w:t>
+      </w:r>
+      <w:proofErr w:type="spellStart"/>
+      <w:r>
+        <w:rPr>
+          <w:i/>
+          <w:iCs/>
+          <w:color w:val="FF0000"/>
+          <w:sz w:val="36"/>
+          <w:szCs w:val="28"/>
+        </w:rPr>
+        <w:t>soon</w:t>
+      </w:r>
+      <w:proofErr w:type="spellEnd"/>
+    </w:p>
+    <w:p>
+      <w:pPr>
+        <w:rPr>
+          <w:lang w:val="fr-CH"/>
+        </w:rPr>
+      </w:pPr>
+    </w:p>
+    <w:p>
+      <w:pPr>
+        <w:pStyle w:val="Titre3"/>
+        <w:rPr>
+          <w:iCs/>
+          <w:u w:val="single"/>
+        </w:rPr>
+      </w:pPr>
+      <w:r>
+        <w:rPr>
+          <w:iCs/>
+          <w:u w:val="single"/>
+        </w:rPr>
+        <w:t>Diagramme de flux du point de vue utilisateur</w:t>
+      </w:r>
+    </w:p>
+    <w:p/>
+    <w:p>
+      <w:r>
+        <w:t>Voir annexe</w:t>
+      </w:r>
+    </w:p>
+    <w:p>
+      <w:pPr>
+        <w:rPr>
+          <w:lang w:val="fr-CH"/>
+        </w:rPr>
+      </w:pPr>
+    </w:p>
+    <w:p>
+      <w:pPr>
+        <w:rPr>
+          <w:lang w:val="fr-CH"/>
+        </w:rPr>
+      </w:pPr>
+      <w:r>
+        <w:rPr>
+          <w:lang w:val="fr-CH"/>
+        </w:rPr>
+        <w:br w:type="page"/>
+      </w:r>
+    </w:p>
     <w:p>
       <w:pPr>
         <w:pStyle w:val="Titre1"/>
@@ -4991,6 +5189,7 @@
       <w:bookmarkStart w:id="15" w:name="_Toc71703259"/>
       <w:bookmarkStart w:id="16" w:name="_Toc499021842"/>
       <w:r>
+        <w:lastRenderedPageBreak/>
         <w:t>R</w:t>
       </w:r>
       <w:bookmarkEnd w:id="15"/>
@@ -5038,12 +5237,18 @@
         <w:rPr>
           <w:i/>
           <w:iCs/>
+          <w:color w:val="5B9BD5" w:themeColor="accent5"/>
+          <w:sz w:val="18"/>
+          <w:szCs w:val="14"/>
         </w:rPr>
       </w:pPr>
       <w:r>
         <w:rPr>
           <w:i/>
           <w:iCs/>
+          <w:color w:val="5B9BD5" w:themeColor="accent5"/>
+          <w:sz w:val="18"/>
+          <w:szCs w:val="14"/>
         </w:rPr>
         <w:t>Décrire la réalisation "physique" de votre projet</w:t>
       </w:r>
@@ -5054,6 +5259,9 @@
         <w:rPr>
           <w:i/>
           <w:iCs/>
+          <w:color w:val="5B9BD5" w:themeColor="accent5"/>
+          <w:sz w:val="18"/>
+          <w:szCs w:val="14"/>
         </w:rPr>
       </w:pPr>
     </w:p>
@@ -5071,6 +5279,9 @@
         <w:rPr>
           <w:i/>
           <w:iCs/>
+          <w:color w:val="5B9BD5" w:themeColor="accent5"/>
+          <w:sz w:val="18"/>
+          <w:szCs w:val="14"/>
         </w:rPr>
       </w:pPr>
       <w:proofErr w:type="gramStart"/>
@@ -5078,6 +5289,9 @@
         <w:rPr>
           <w:i/>
           <w:iCs/>
+          <w:color w:val="5B9BD5" w:themeColor="accent5"/>
+          <w:sz w:val="18"/>
+          <w:szCs w:val="14"/>
         </w:rPr>
         <w:t>les</w:t>
       </w:r>
@@ -5086,6 +5300,9 @@
         <w:rPr>
           <w:i/>
           <w:iCs/>
+          <w:color w:val="5B9BD5" w:themeColor="accent5"/>
+          <w:sz w:val="18"/>
+          <w:szCs w:val="14"/>
         </w:rPr>
         <w:t xml:space="preserve"> répertoires où le logiciel est installé</w:t>
       </w:r>
@@ -5104,6 +5321,9 @@
         <w:rPr>
           <w:i/>
           <w:iCs/>
+          <w:color w:val="5B9BD5" w:themeColor="accent5"/>
+          <w:sz w:val="18"/>
+          <w:szCs w:val="14"/>
         </w:rPr>
       </w:pPr>
       <w:proofErr w:type="gramStart"/>
@@ -5111,6 +5331,9 @@
         <w:rPr>
           <w:i/>
           <w:iCs/>
+          <w:color w:val="5B9BD5" w:themeColor="accent5"/>
+          <w:sz w:val="18"/>
+          <w:szCs w:val="14"/>
         </w:rPr>
         <w:t>la</w:t>
       </w:r>
@@ -5119,6 +5342,9 @@
         <w:rPr>
           <w:i/>
           <w:iCs/>
+          <w:color w:val="5B9BD5" w:themeColor="accent5"/>
+          <w:sz w:val="18"/>
+          <w:szCs w:val="14"/>
         </w:rPr>
         <w:t xml:space="preserve"> liste de tous les fichiers et une rapide description de leur contenu (des noms qui parlent !)</w:t>
       </w:r>
@@ -5137,6 +5363,9 @@
         <w:rPr>
           <w:i/>
           <w:iCs/>
+          <w:color w:val="5B9BD5" w:themeColor="accent5"/>
+          <w:sz w:val="18"/>
+          <w:szCs w:val="14"/>
         </w:rPr>
       </w:pPr>
       <w:proofErr w:type="gramStart"/>
@@ -5144,6 +5373,9 @@
         <w:rPr>
           <w:i/>
           <w:iCs/>
+          <w:color w:val="5B9BD5" w:themeColor="accent5"/>
+          <w:sz w:val="18"/>
+          <w:szCs w:val="14"/>
         </w:rPr>
         <w:t>les</w:t>
       </w:r>
@@ -5152,6 +5384,9 @@
         <w:rPr>
           <w:i/>
           <w:iCs/>
+          <w:color w:val="5B9BD5" w:themeColor="accent5"/>
+          <w:sz w:val="18"/>
+          <w:szCs w:val="14"/>
         </w:rPr>
         <w:t xml:space="preserve"> versions des systèmes d'exploitation et des outils logiciels</w:t>
       </w:r>
@@ -5170,6 +5405,9 @@
         <w:rPr>
           <w:i/>
           <w:iCs/>
+          <w:color w:val="5B9BD5" w:themeColor="accent5"/>
+          <w:sz w:val="18"/>
+          <w:szCs w:val="14"/>
         </w:rPr>
       </w:pPr>
       <w:proofErr w:type="gramStart"/>
@@ -5177,6 +5415,9 @@
         <w:rPr>
           <w:i/>
           <w:iCs/>
+          <w:color w:val="5B9BD5" w:themeColor="accent5"/>
+          <w:sz w:val="18"/>
+          <w:szCs w:val="14"/>
         </w:rPr>
         <w:t>la</w:t>
       </w:r>
@@ -5185,6 +5426,9 @@
         <w:rPr>
           <w:i/>
           <w:iCs/>
+          <w:color w:val="5B9BD5" w:themeColor="accent5"/>
+          <w:sz w:val="18"/>
+          <w:szCs w:val="14"/>
         </w:rPr>
         <w:t xml:space="preserve"> description exacte du matériel</w:t>
       </w:r>
@@ -5203,6 +5447,9 @@
         <w:rPr>
           <w:i/>
           <w:iCs/>
+          <w:color w:val="5B9BD5" w:themeColor="accent5"/>
+          <w:sz w:val="18"/>
+          <w:szCs w:val="14"/>
         </w:rPr>
       </w:pPr>
       <w:proofErr w:type="gramStart"/>
@@ -5210,6 +5457,9 @@
         <w:rPr>
           <w:i/>
           <w:iCs/>
+          <w:color w:val="5B9BD5" w:themeColor="accent5"/>
+          <w:sz w:val="18"/>
+          <w:szCs w:val="14"/>
         </w:rPr>
         <w:t>le</w:t>
       </w:r>
@@ -5218,6 +5468,9 @@
         <w:rPr>
           <w:i/>
           <w:iCs/>
+          <w:color w:val="5B9BD5" w:themeColor="accent5"/>
+          <w:sz w:val="18"/>
+          <w:szCs w:val="14"/>
         </w:rPr>
         <w:t xml:space="preserve"> numé</w:t>
       </w:r>
@@ -5225,6 +5478,9 @@
         <w:rPr>
           <w:i/>
           <w:iCs/>
+          <w:color w:val="5B9BD5" w:themeColor="accent5"/>
+          <w:sz w:val="18"/>
+          <w:szCs w:val="14"/>
         </w:rPr>
         <w:t xml:space="preserve">ro de version de votre produit </w:t>
       </w:r>
@@ -5232,6 +5488,9 @@
         <w:rPr>
           <w:i/>
           <w:iCs/>
+          <w:color w:val="5B9BD5" w:themeColor="accent5"/>
+          <w:sz w:val="18"/>
+          <w:szCs w:val="14"/>
         </w:rPr>
         <w:t>!</w:t>
       </w:r>
@@ -5250,6 +5509,9 @@
         <w:rPr>
           <w:i/>
           <w:iCs/>
+          <w:color w:val="5B9BD5" w:themeColor="accent5"/>
+          <w:sz w:val="18"/>
+          <w:szCs w:val="14"/>
           <w:u w:val="single"/>
         </w:rPr>
       </w:pPr>
@@ -5258,6 +5520,9 @@
         <w:rPr>
           <w:i/>
           <w:iCs/>
+          <w:color w:val="5B9BD5" w:themeColor="accent5"/>
+          <w:sz w:val="18"/>
+          <w:szCs w:val="14"/>
         </w:rPr>
         <w:t>programmation</w:t>
       </w:r>
@@ -5266,6 +5531,9 @@
         <w:rPr>
           <w:i/>
           <w:iCs/>
+          <w:color w:val="5B9BD5" w:themeColor="accent5"/>
+          <w:sz w:val="18"/>
+          <w:szCs w:val="14"/>
         </w:rPr>
         <w:t xml:space="preserve"> et scripts: librairies externes, dictionnaire des données, reconstruction du logiciel</w:t>
       </w:r>
@@ -5273,6 +5541,9 @@
         <w:rPr>
           <w:i/>
           <w:iCs/>
+          <w:color w:val="5B9BD5" w:themeColor="accent5"/>
+          <w:sz w:val="18"/>
+          <w:szCs w:val="14"/>
         </w:rPr>
         <w:t xml:space="preserve"> </w:t>
       </w:r>
@@ -5280,6 +5551,9 @@
         <w:rPr>
           <w:i/>
           <w:iCs/>
+          <w:color w:val="5B9BD5" w:themeColor="accent5"/>
+          <w:sz w:val="18"/>
+          <w:szCs w:val="14"/>
         </w:rPr>
         <w:t>-</w:t>
       </w:r>
@@ -5287,6 +5561,9 @@
         <w:rPr>
           <w:i/>
           <w:iCs/>
+          <w:color w:val="5B9BD5" w:themeColor="accent5"/>
+          <w:sz w:val="18"/>
+          <w:szCs w:val="14"/>
         </w:rPr>
         <w:t xml:space="preserve"> </w:t>
       </w:r>
@@ -5294,6 +5571,9 @@
         <w:rPr>
           <w:i/>
           <w:iCs/>
+          <w:color w:val="5B9BD5" w:themeColor="accent5"/>
+          <w:sz w:val="18"/>
+          <w:szCs w:val="14"/>
         </w:rPr>
         <w:t>cible à partir des sources.</w:t>
       </w:r>
@@ -5303,41 +5583,322 @@
         <w:ind w:left="567"/>
         <w:rPr>
           <w:i/>
+          <w:iCs/>
+          <w:color w:val="5B9BD5" w:themeColor="accent5"/>
+          <w:sz w:val="18"/>
+          <w:szCs w:val="14"/>
+          <w:u w:val="single"/>
+        </w:rPr>
+      </w:pPr>
+    </w:p>
+    <w:p>
+      <w:pPr>
+        <w:ind w:left="1134" w:hanging="774"/>
+        <w:rPr>
+          <w:i/>
+          <w:iCs/>
+          <w:sz w:val="18"/>
+          <w:szCs w:val="14"/>
+        </w:rPr>
+      </w:pPr>
+      <w:r>
+        <w:rPr>
+          <w:i/>
+          <w:iCs/>
+          <w:color w:val="5B9BD5" w:themeColor="accent5"/>
+          <w:sz w:val="18"/>
+          <w:szCs w:val="14"/>
+        </w:rPr>
+        <w:t xml:space="preserve">NOTE : </w:t>
+      </w:r>
+      <w:r>
+        <w:rPr>
+          <w:i/>
+          <w:iCs/>
+          <w:color w:val="5B9BD5" w:themeColor="accent5"/>
+          <w:sz w:val="18"/>
+          <w:szCs w:val="14"/>
+          <w:u w:val="single"/>
+        </w:rPr>
+        <w:t>Evitez d’inclure les listings des sources</w:t>
+      </w:r>
+      <w:r>
+        <w:rPr>
+          <w:i/>
+          <w:iCs/>
+          <w:color w:val="5B9BD5" w:themeColor="accent5"/>
+          <w:sz w:val="18"/>
+          <w:szCs w:val="14"/>
+        </w:rPr>
+        <w:t>, à moins que vous ne désiriez en expliquer une partie vous paraissant importante. Dans ce cas n’incluez que cette partie…</w:t>
+      </w:r>
+      <w:r>
+        <w:rPr>
+          <w:i/>
+          <w:iCs/>
+          <w:color w:val="5B9BD5" w:themeColor="accent5"/>
+          <w:sz w:val="18"/>
+          <w:szCs w:val="14"/>
+        </w:rPr>
+        <w:br/>
+      </w:r>
+    </w:p>
+    <w:p>
+      <w:pPr>
+        <w:pStyle w:val="Titre3"/>
+        <w:rPr>
           <w:iCs/>
           <w:u w:val="single"/>
         </w:rPr>
       </w:pPr>
-    </w:p>
-    <w:p>
-      <w:pPr>
-        <w:ind w:left="1134" w:hanging="774"/>
-        <w:rPr>
-          <w:i/>
-          <w:iCs/>
-        </w:rPr>
-      </w:pPr>
-      <w:r>
-        <w:rPr>
-          <w:i/>
-          <w:iCs/>
-        </w:rPr>
-        <w:t xml:space="preserve">NOTE : </w:t>
-      </w:r>
-      <w:r>
-        <w:rPr>
-          <w:i/>
+      <w:r>
+        <w:rPr>
           <w:iCs/>
           <w:u w:val="single"/>
         </w:rPr>
-        <w:t>Evitez d’inclure les listings des sources</w:t>
-      </w:r>
-      <w:r>
-        <w:rPr>
-          <w:i/>
+        <w:t xml:space="preserve">Version </w:t>
+      </w:r>
+      <w:r>
+        <w:rPr>
           <w:iCs/>
-        </w:rPr>
-        <w:t>, à moins que vous ne désiriez en expliquer une partie vous paraissant importante. Dans ce cas n’incluez que cette partie…</w:t>
-      </w:r>
+          <w:u w:val="single"/>
+        </w:rPr>
+        <w:t>d’Android</w:t>
+      </w:r>
+    </w:p>
+    <w:p/>
+    <w:p>
+      <w:r>
+        <w:t xml:space="preserve">Pour créer </w:t>
+      </w:r>
+      <w:r>
+        <w:t xml:space="preserve">mon projet </w:t>
+      </w:r>
+      <w:r>
+        <w:t>j’ai</w:t>
+      </w:r>
+      <w:r>
+        <w:t xml:space="preserve"> choisi comme minimum </w:t>
+      </w:r>
+      <w:r>
+        <w:t>SDK</w:t>
+      </w:r>
+      <w:r>
+        <w:t xml:space="preserve"> </w:t>
+      </w:r>
+      <w:r>
+        <w:t>l’</w:t>
+      </w:r>
+      <w:r>
+        <w:t xml:space="preserve">api 21 qui corresponds </w:t>
+      </w:r>
+      <w:r>
+        <w:t>à</w:t>
+      </w:r>
+      <w:r>
+        <w:t xml:space="preserve"> Android 5.0 (</w:t>
+      </w:r>
+      <w:r>
+        <w:t>Lollipop</w:t>
+      </w:r>
+      <w:r>
+        <w:t xml:space="preserve"> version)</w:t>
+      </w:r>
+      <w:r>
+        <w:t>.</w:t>
+      </w:r>
+    </w:p>
+    <w:p>
+      <w:r>
+        <w:t>Cela a pour but que l’application puisse fonctionner sur le maximum de téléphone</w:t>
+      </w:r>
+      <w:r>
+        <w:t xml:space="preserve"> android</w:t>
+      </w:r>
+      <w:r>
+        <w:t xml:space="preserve"> (99%)</w:t>
+      </w:r>
+      <w:r>
+        <w:t>.</w:t>
+      </w:r>
+    </w:p>
+    <w:p/>
+    <w:p>
+      <w:pPr>
+        <w:pStyle w:val="Titre3"/>
+        <w:rPr>
+          <w:iCs/>
+          <w:u w:val="single"/>
+        </w:rPr>
+      </w:pPr>
+      <w:r>
+        <w:rPr>
+          <w:iCs/>
+          <w:u w:val="single"/>
+        </w:rPr>
+        <w:t>Création des scènes</w:t>
+      </w:r>
+    </w:p>
+    <w:p/>
+    <w:p>
+      <w:r>
+        <w:t>J’ai commencé par créer toutes les scènes de mon projet afin de faciliter le développement de la suite de mon projet.</w:t>
+      </w:r>
+      <w:r>
+        <w:br/>
+        <w:t>Séparé en 4 fichiers ces « </w:t>
+      </w:r>
+      <w:r>
+        <w:t>Activité</w:t>
+      </w:r>
+      <w:r>
+        <w:t> » sont codé en XML grâce au mode « Design » d’Android studio</w:t>
+      </w:r>
+      <w:r>
+        <w:t xml:space="preserve"> et stocké dans le dossier « </w:t>
+      </w:r>
+      <w:proofErr w:type="spellStart"/>
+      <w:r>
+        <w:t>layout</w:t>
+      </w:r>
+      <w:proofErr w:type="spellEnd"/>
+      <w:r>
+        <w:t> »</w:t>
+      </w:r>
+      <w:r>
+        <w:t>.</w:t>
+      </w:r>
+    </w:p>
+    <w:p/>
+    <w:p>
+      <w:pPr>
+        <w:pStyle w:val="Paragraphedeliste"/>
+        <w:numPr>
+          <w:ilvl w:val="0"/>
+          <w:numId w:val="20"/>
+        </w:numPr>
+      </w:pPr>
+      <w:r>
+        <w:t>Activity_main.xml</w:t>
+      </w:r>
+      <w:r>
+        <w:t xml:space="preserve"> </w:t>
+      </w:r>
+    </w:p>
+    <w:p>
+      <w:pPr>
+        <w:pStyle w:val="Paragraphedeliste"/>
+        <w:numPr>
+          <w:ilvl w:val="0"/>
+          <w:numId w:val="19"/>
+        </w:numPr>
+      </w:pPr>
+      <w:proofErr w:type="gramStart"/>
+      <w:r>
+        <w:t>historique</w:t>
+      </w:r>
+      <w:proofErr w:type="gramEnd"/>
+    </w:p>
+    <w:p>
+      <w:pPr>
+        <w:pStyle w:val="Paragraphedeliste"/>
+        <w:numPr>
+          <w:ilvl w:val="0"/>
+          <w:numId w:val="19"/>
+        </w:numPr>
+      </w:pPr>
+      <w:proofErr w:type="gramStart"/>
+      <w:r>
+        <w:t>quiz</w:t>
+      </w:r>
+      <w:proofErr w:type="gramEnd"/>
+    </w:p>
+    <w:p>
+      <w:pPr>
+        <w:pStyle w:val="Paragraphedeliste"/>
+        <w:numPr>
+          <w:ilvl w:val="0"/>
+          <w:numId w:val="19"/>
+        </w:numPr>
+      </w:pPr>
+      <w:proofErr w:type="gramStart"/>
+      <w:r>
+        <w:t>resultat</w:t>
+      </w:r>
+      <w:proofErr w:type="gramEnd"/>
+    </w:p>
+    <w:p/>
+    <w:p>
+      <w:r>
+        <w:t>Voir images annexes</w:t>
+      </w:r>
+    </w:p>
+    <w:p/>
+    <w:p>
+      <w:pPr>
+        <w:pStyle w:val="Titre3"/>
+        <w:rPr>
+          <w:iCs/>
+          <w:u w:val="single"/>
+        </w:rPr>
+      </w:pPr>
+      <w:r>
+        <w:rPr>
+          <w:iCs/>
+          <w:u w:val="single"/>
+        </w:rPr>
+        <w:t>Navigation entre différentes scènes</w:t>
+      </w:r>
+    </w:p>
+    <w:p/>
+    <w:p>
+      <w:r>
+        <w:t>Afin de pouvoir naviguer entre différentes scènes</w:t>
+      </w:r>
+      <w:r>
+        <w:t xml:space="preserve"> </w:t>
+      </w:r>
+      <w:proofErr w:type="spellStart"/>
+      <w:proofErr w:type="gramStart"/>
+      <w:r>
+        <w:t>a</w:t>
+      </w:r>
+      <w:proofErr w:type="spellEnd"/>
+      <w:proofErr w:type="gramEnd"/>
+      <w:r>
+        <w:t xml:space="preserve"> l’aide de bouton</w:t>
+      </w:r>
+      <w:r>
+        <w:t xml:space="preserve"> au cours du projet j’ai </w:t>
+      </w:r>
+      <w:r>
+        <w:t>créé</w:t>
+      </w:r>
+      <w:r>
+        <w:t xml:space="preserve"> la classe </w:t>
+      </w:r>
+      <w:proofErr w:type="spellStart"/>
+      <w:r>
+        <w:t>NavigationHandler</w:t>
+      </w:r>
+      <w:proofErr w:type="spellEnd"/>
+      <w:r>
+        <w:t xml:space="preserve"> plutôt que de placer dans chaque classe ou on trouve de la navigation la même fonction.</w:t>
+      </w:r>
+    </w:p>
+    <w:p/>
+    <w:p>
+      <w:r>
+        <w:t xml:space="preserve">Elle se constitue de deux variables : le bouton, </w:t>
+      </w:r>
+    </w:p>
+    <w:p>
+      <w:pPr>
+        <w:rPr>
+          <w:sz w:val="18"/>
+          <w:szCs w:val="14"/>
+        </w:rPr>
+      </w:pPr>
     </w:p>
     <w:p>
       <w:pPr>
@@ -5383,11 +5944,17 @@
         <w:ind w:left="357"/>
         <w:rPr>
           <w:i/>
-        </w:rPr>
-      </w:pPr>
-      <w:r>
-        <w:rPr>
-          <w:i/>
+          <w:color w:val="5B9BD5" w:themeColor="accent5"/>
+          <w:sz w:val="18"/>
+          <w:szCs w:val="14"/>
+        </w:rPr>
+      </w:pPr>
+      <w:r>
+        <w:rPr>
+          <w:i/>
+          <w:color w:val="5B9BD5" w:themeColor="accent5"/>
+          <w:sz w:val="18"/>
+          <w:szCs w:val="14"/>
         </w:rPr>
         <w:t xml:space="preserve">Pour chaque partie testée de votre projet, il faut </w:t>
       </w:r>
@@ -5395,6 +5962,9 @@
       <w:r>
         <w:rPr>
           <w:i/>
+          <w:color w:val="5B9BD5" w:themeColor="accent5"/>
+          <w:sz w:val="18"/>
+          <w:szCs w:val="14"/>
         </w:rPr>
         <w:t>décrire:</w:t>
       </w:r>
@@ -5406,6 +5976,9 @@
         <w:ind w:left="357"/>
         <w:rPr>
           <w:i/>
+          <w:color w:val="5B9BD5" w:themeColor="accent5"/>
+          <w:sz w:val="18"/>
+          <w:szCs w:val="14"/>
         </w:rPr>
       </w:pPr>
     </w:p>
@@ -5418,12 +5991,18 @@
         <w:suppressAutoHyphens/>
         <w:rPr>
           <w:i/>
+          <w:color w:val="5B9BD5" w:themeColor="accent5"/>
+          <w:sz w:val="18"/>
+          <w:szCs w:val="14"/>
         </w:rPr>
       </w:pPr>
       <w:proofErr w:type="gramStart"/>
       <w:r>
         <w:rPr>
           <w:i/>
+          <w:color w:val="5B9BD5" w:themeColor="accent5"/>
+          <w:sz w:val="18"/>
+          <w:szCs w:val="14"/>
         </w:rPr>
         <w:t>les</w:t>
       </w:r>
@@ -5431,6 +6010,9 @@
       <w:r>
         <w:rPr>
           <w:i/>
+          <w:color w:val="5B9BD5" w:themeColor="accent5"/>
+          <w:sz w:val="18"/>
+          <w:szCs w:val="14"/>
         </w:rPr>
         <w:t xml:space="preserve"> conditions exactes de chaque test</w:t>
       </w:r>
@@ -5443,19 +6025,29 @@
         </w:numPr>
         <w:rPr>
           <w:i/>
+          <w:color w:val="5B9BD5" w:themeColor="accent5"/>
+          <w:sz w:val="18"/>
+          <w:szCs w:val="14"/>
         </w:rPr>
       </w:pPr>
       <w:proofErr w:type="gramStart"/>
       <w:r>
         <w:rPr>
           <w:i/>
-        </w:rPr>
+          <w:color w:val="5B9BD5" w:themeColor="accent5"/>
+          <w:sz w:val="18"/>
+          <w:szCs w:val="14"/>
+        </w:rPr>
+        <w:lastRenderedPageBreak/>
         <w:t>les</w:t>
       </w:r>
       <w:proofErr w:type="gramEnd"/>
       <w:r>
         <w:rPr>
           <w:i/>
+          <w:color w:val="5B9BD5" w:themeColor="accent5"/>
+          <w:sz w:val="18"/>
+          <w:szCs w:val="14"/>
         </w:rPr>
         <w:t xml:space="preserve"> preuves de test (papier ou fichier)</w:t>
       </w:r>
@@ -5468,20 +6060,28 @@
         </w:numPr>
         <w:rPr>
           <w:i/>
+          <w:color w:val="5B9BD5" w:themeColor="accent5"/>
+          <w:sz w:val="18"/>
+          <w:szCs w:val="14"/>
         </w:rPr>
       </w:pPr>
       <w:proofErr w:type="gramStart"/>
       <w:r>
         <w:rPr>
           <w:i/>
-        </w:rPr>
-        <w:lastRenderedPageBreak/>
+          <w:color w:val="5B9BD5" w:themeColor="accent5"/>
+          <w:sz w:val="18"/>
+          <w:szCs w:val="14"/>
+        </w:rPr>
         <w:t>tests</w:t>
       </w:r>
       <w:proofErr w:type="gramEnd"/>
       <w:r>
         <w:rPr>
           <w:i/>
+          <w:color w:val="5B9BD5" w:themeColor="accent5"/>
+          <w:sz w:val="18"/>
+          <w:szCs w:val="14"/>
         </w:rPr>
         <w:t xml:space="preserve"> sans preuve: fournir au moins une description </w:t>
       </w:r>
@@ -5536,11 +6136,17 @@
         <w:ind w:left="426"/>
         <w:rPr>
           <w:i/>
-        </w:rPr>
-      </w:pPr>
-      <w:r>
-        <w:rPr>
-          <w:i/>
+          <w:color w:val="5B9BD5" w:themeColor="accent5"/>
+          <w:sz w:val="18"/>
+          <w:szCs w:val="14"/>
+        </w:rPr>
+      </w:pPr>
+      <w:r>
+        <w:rPr>
+          <w:i/>
+          <w:color w:val="5B9BD5" w:themeColor="accent5"/>
+          <w:sz w:val="18"/>
+          <w:szCs w:val="14"/>
         </w:rPr>
         <w:t xml:space="preserve">S'il reste encore des </w:t>
       </w:r>
@@ -5548,6 +6154,9 @@
       <w:r>
         <w:rPr>
           <w:i/>
+          <w:color w:val="5B9BD5" w:themeColor="accent5"/>
+          <w:sz w:val="18"/>
+          <w:szCs w:val="14"/>
         </w:rPr>
         <w:t>erreurs:</w:t>
       </w:r>
@@ -5555,6 +6164,9 @@
       <w:r>
         <w:rPr>
           <w:i/>
+          <w:color w:val="5B9BD5" w:themeColor="accent5"/>
+          <w:sz w:val="18"/>
+          <w:szCs w:val="14"/>
         </w:rPr>
         <w:t xml:space="preserve"> </w:t>
       </w:r>
@@ -5564,6 +6176,9 @@
         <w:ind w:left="426"/>
         <w:rPr>
           <w:i/>
+          <w:color w:val="5B9BD5" w:themeColor="accent5"/>
+          <w:sz w:val="18"/>
+          <w:szCs w:val="14"/>
         </w:rPr>
       </w:pPr>
     </w:p>
@@ -5575,11 +6190,17 @@
         </w:numPr>
         <w:rPr>
           <w:i/>
-        </w:rPr>
-      </w:pPr>
-      <w:r>
-        <w:rPr>
-          <w:i/>
+          <w:color w:val="5B9BD5" w:themeColor="accent5"/>
+          <w:sz w:val="18"/>
+          <w:szCs w:val="14"/>
+        </w:rPr>
+      </w:pPr>
+      <w:r>
+        <w:rPr>
+          <w:i/>
+          <w:color w:val="5B9BD5" w:themeColor="accent5"/>
+          <w:sz w:val="18"/>
+          <w:szCs w:val="14"/>
         </w:rPr>
         <w:t>Description détaillée</w:t>
       </w:r>
@@ -5592,11 +6213,17 @@
         </w:numPr>
         <w:rPr>
           <w:i/>
-        </w:rPr>
-      </w:pPr>
-      <w:r>
-        <w:rPr>
-          <w:i/>
+          <w:color w:val="5B9BD5" w:themeColor="accent5"/>
+          <w:sz w:val="18"/>
+          <w:szCs w:val="14"/>
+        </w:rPr>
+      </w:pPr>
+      <w:r>
+        <w:rPr>
+          <w:i/>
+          <w:color w:val="5B9BD5" w:themeColor="accent5"/>
+          <w:sz w:val="18"/>
+          <w:szCs w:val="14"/>
         </w:rPr>
         <w:t>Conséquences sur l'utilisation du produit</w:t>
       </w:r>
@@ -5610,11 +6237,17 @@
         </w:numPr>
         <w:rPr>
           <w:i/>
-        </w:rPr>
-      </w:pPr>
-      <w:r>
-        <w:rPr>
-          <w:i/>
+          <w:color w:val="5B9BD5" w:themeColor="accent5"/>
+          <w:sz w:val="18"/>
+          <w:szCs w:val="14"/>
+        </w:rPr>
+      </w:pPr>
+      <w:r>
+        <w:rPr>
+          <w:i/>
+          <w:color w:val="5B9BD5" w:themeColor="accent5"/>
+          <w:sz w:val="18"/>
+          <w:szCs w:val="14"/>
         </w:rPr>
         <w:t>Actions envisagées ou possibles</w:t>
       </w:r>
@@ -5672,12 +6305,18 @@
         <w:rPr>
           <w:rFonts w:cs="Arial"/>
           <w:i/>
+          <w:color w:val="5B9BD5" w:themeColor="accent5"/>
+          <w:sz w:val="18"/>
+          <w:szCs w:val="14"/>
         </w:rPr>
       </w:pPr>
       <w:r>
         <w:rPr>
           <w:rFonts w:cs="Arial"/>
           <w:i/>
+          <w:color w:val="5B9BD5" w:themeColor="accent5"/>
+          <w:sz w:val="18"/>
+          <w:szCs w:val="14"/>
         </w:rPr>
         <w:t>Lister les documents fournis au client avec votre produit, en indiquant les numéros de versions</w:t>
       </w:r>
@@ -5685,6 +6324,9 @@
         <w:rPr>
           <w:rFonts w:cs="Arial"/>
           <w:i/>
+          <w:color w:val="5B9BD5" w:themeColor="accent5"/>
+          <w:sz w:val="18"/>
+          <w:szCs w:val="14"/>
         </w:rPr>
         <w:t xml:space="preserve"> </w:t>
       </w:r>
@@ -5695,6 +6337,9 @@
         <w:rPr>
           <w:rFonts w:cs="Arial"/>
           <w:i/>
+          <w:color w:val="5B9BD5" w:themeColor="accent5"/>
+          <w:sz w:val="18"/>
+          <w:szCs w:val="14"/>
         </w:rPr>
       </w:pPr>
     </w:p>
@@ -5707,6 +6352,9 @@
         <w:rPr>
           <w:rFonts w:cs="Arial"/>
           <w:i/>
+          <w:color w:val="5B9BD5" w:themeColor="accent5"/>
+          <w:sz w:val="18"/>
+          <w:szCs w:val="14"/>
         </w:rPr>
       </w:pPr>
       <w:proofErr w:type="gramStart"/>
@@ -5714,6 +6362,9 @@
         <w:rPr>
           <w:rFonts w:cs="Arial"/>
           <w:i/>
+          <w:color w:val="5B9BD5" w:themeColor="accent5"/>
+          <w:sz w:val="18"/>
+          <w:szCs w:val="14"/>
         </w:rPr>
         <w:t>le</w:t>
       </w:r>
@@ -5722,6 +6373,9 @@
         <w:rPr>
           <w:rFonts w:cs="Arial"/>
           <w:i/>
+          <w:color w:val="5B9BD5" w:themeColor="accent5"/>
+          <w:sz w:val="18"/>
+          <w:szCs w:val="14"/>
         </w:rPr>
         <w:t xml:space="preserve"> rapport de projet</w:t>
       </w:r>
@@ -5735,6 +6389,9 @@
         <w:rPr>
           <w:rFonts w:cs="Arial"/>
           <w:i/>
+          <w:color w:val="5B9BD5" w:themeColor="accent5"/>
+          <w:sz w:val="18"/>
+          <w:szCs w:val="14"/>
         </w:rPr>
       </w:pPr>
       <w:proofErr w:type="gramStart"/>
@@ -5742,6 +6399,9 @@
         <w:rPr>
           <w:rFonts w:cs="Arial"/>
           <w:i/>
+          <w:color w:val="5B9BD5" w:themeColor="accent5"/>
+          <w:sz w:val="18"/>
+          <w:szCs w:val="14"/>
         </w:rPr>
         <w:t>le</w:t>
       </w:r>
@@ -5750,6 +6410,9 @@
         <w:rPr>
           <w:rFonts w:cs="Arial"/>
           <w:i/>
+          <w:color w:val="5B9BD5" w:themeColor="accent5"/>
+          <w:sz w:val="18"/>
+          <w:szCs w:val="14"/>
         </w:rPr>
         <w:t xml:space="preserve"> manuel d'Installation (en annexe)</w:t>
       </w:r>
@@ -5763,6 +6426,9 @@
         <w:rPr>
           <w:rFonts w:cs="Arial"/>
           <w:i/>
+          <w:color w:val="5B9BD5" w:themeColor="accent5"/>
+          <w:sz w:val="18"/>
+          <w:szCs w:val="14"/>
         </w:rPr>
       </w:pPr>
       <w:proofErr w:type="gramStart"/>
@@ -5770,6 +6436,9 @@
         <w:rPr>
           <w:rFonts w:cs="Arial"/>
           <w:i/>
+          <w:color w:val="5B9BD5" w:themeColor="accent5"/>
+          <w:sz w:val="18"/>
+          <w:szCs w:val="14"/>
         </w:rPr>
         <w:t>le</w:t>
       </w:r>
@@ -5778,6 +6447,9 @@
         <w:rPr>
           <w:rFonts w:cs="Arial"/>
           <w:i/>
+          <w:color w:val="5B9BD5" w:themeColor="accent5"/>
+          <w:sz w:val="18"/>
+          <w:szCs w:val="14"/>
         </w:rPr>
         <w:t xml:space="preserve"> manuel d'Utilisation avec des exemples graphiques (en annexe)</w:t>
       </w:r>
@@ -5791,6 +6463,9 @@
         <w:rPr>
           <w:rFonts w:cs="Arial"/>
           <w:i/>
+          <w:color w:val="5B9BD5" w:themeColor="accent5"/>
+          <w:sz w:val="18"/>
+          <w:szCs w:val="14"/>
         </w:rPr>
       </w:pPr>
       <w:proofErr w:type="gramStart"/>
@@ -5798,6 +6473,9 @@
         <w:rPr>
           <w:rFonts w:cs="Arial"/>
           <w:i/>
+          <w:color w:val="5B9BD5" w:themeColor="accent5"/>
+          <w:sz w:val="18"/>
+          <w:szCs w:val="14"/>
         </w:rPr>
         <w:t>autres</w:t>
       </w:r>
@@ -5806,16 +6484,12 @@
         <w:rPr>
           <w:rFonts w:cs="Arial"/>
           <w:i/>
+          <w:color w:val="5B9BD5" w:themeColor="accent5"/>
+          <w:sz w:val="18"/>
+          <w:szCs w:val="14"/>
         </w:rPr>
         <w:t>…</w:t>
       </w:r>
-    </w:p>
-    <w:p>
-      <w:pPr>
-        <w:rPr>
-          <w:szCs w:val="14"/>
-        </w:rPr>
-      </w:pPr>
     </w:p>
     <w:p>
       <w:pPr>
@@ -5868,14 +6542,16 @@
         <w:rPr>
           <w:rFonts w:ascii="Arial" w:hAnsi="Arial" w:cs="Arial"/>
           <w:i/>
-          <w:sz w:val="24"/>
+          <w:color w:val="5B9BD5" w:themeColor="accent5"/>
+          <w:szCs w:val="12"/>
         </w:rPr>
       </w:pPr>
       <w:r>
         <w:rPr>
           <w:rFonts w:ascii="Arial" w:hAnsi="Arial" w:cs="Arial"/>
           <w:i/>
-          <w:sz w:val="24"/>
+          <w:color w:val="5B9BD5" w:themeColor="accent5"/>
+          <w:szCs w:val="12"/>
         </w:rPr>
         <w:t xml:space="preserve">Développez en tous cas les points </w:t>
       </w:r>
@@ -5884,7 +6560,8 @@
         <w:rPr>
           <w:rFonts w:ascii="Arial" w:hAnsi="Arial" w:cs="Arial"/>
           <w:i/>
-          <w:sz w:val="24"/>
+          <w:color w:val="5B9BD5" w:themeColor="accent5"/>
+          <w:szCs w:val="12"/>
         </w:rPr>
         <w:t>suivants:</w:t>
       </w:r>
@@ -5901,7 +6578,8 @@
         <w:rPr>
           <w:rFonts w:ascii="Arial" w:hAnsi="Arial" w:cs="Arial"/>
           <w:i/>
-          <w:sz w:val="24"/>
+          <w:color w:val="5B9BD5" w:themeColor="accent5"/>
+          <w:szCs w:val="12"/>
         </w:rPr>
       </w:pPr>
     </w:p>
@@ -5914,12 +6592,18 @@
         <w:rPr>
           <w:rFonts w:cs="Arial"/>
           <w:i/>
+          <w:color w:val="5B9BD5" w:themeColor="accent5"/>
+          <w:sz w:val="18"/>
+          <w:szCs w:val="14"/>
         </w:rPr>
       </w:pPr>
       <w:r>
         <w:rPr>
           <w:rFonts w:cs="Arial"/>
           <w:i/>
+          <w:color w:val="5B9BD5" w:themeColor="accent5"/>
+          <w:sz w:val="18"/>
+          <w:szCs w:val="14"/>
         </w:rPr>
         <w:t>Objectifs atteints / non-atteints</w:t>
       </w:r>
@@ -5933,12 +6617,18 @@
         <w:rPr>
           <w:rFonts w:cs="Arial"/>
           <w:i/>
+          <w:color w:val="5B9BD5" w:themeColor="accent5"/>
+          <w:sz w:val="18"/>
+          <w:szCs w:val="14"/>
         </w:rPr>
       </w:pPr>
       <w:r>
         <w:rPr>
           <w:rFonts w:cs="Arial"/>
           <w:i/>
+          <w:color w:val="5B9BD5" w:themeColor="accent5"/>
+          <w:sz w:val="18"/>
+          <w:szCs w:val="14"/>
         </w:rPr>
         <w:t>Points positifs / négatifs</w:t>
       </w:r>
@@ -5952,12 +6642,18 @@
         <w:rPr>
           <w:rFonts w:cs="Arial"/>
           <w:i/>
+          <w:color w:val="5B9BD5" w:themeColor="accent5"/>
+          <w:sz w:val="18"/>
+          <w:szCs w:val="14"/>
         </w:rPr>
       </w:pPr>
       <w:r>
         <w:rPr>
           <w:rFonts w:cs="Arial"/>
           <w:i/>
+          <w:color w:val="5B9BD5" w:themeColor="accent5"/>
+          <w:sz w:val="18"/>
+          <w:szCs w:val="14"/>
         </w:rPr>
         <w:t>Difficultés particulières</w:t>
       </w:r>
@@ -5971,22 +6667,21 @@
         <w:rPr>
           <w:rFonts w:cs="Arial"/>
           <w:i/>
+          <w:color w:val="5B9BD5" w:themeColor="accent5"/>
+          <w:sz w:val="18"/>
+          <w:szCs w:val="14"/>
         </w:rPr>
       </w:pPr>
       <w:r>
         <w:rPr>
           <w:rFonts w:cs="Arial"/>
           <w:i/>
+          <w:color w:val="5B9BD5" w:themeColor="accent5"/>
+          <w:sz w:val="18"/>
+          <w:szCs w:val="14"/>
         </w:rPr>
         <w:t>Suites possibles pour le projet (évolutions &amp; améliorations)</w:t>
       </w:r>
-    </w:p>
-    <w:p>
-      <w:pPr>
-        <w:rPr>
-          <w:szCs w:val="14"/>
-        </w:rPr>
-      </w:pPr>
     </w:p>
     <w:p>
       <w:pPr>
@@ -6820,6 +7515,119 @@
     </w:lvl>
   </w:abstractNum>
   <w:abstractNum w:abstractNumId="2" w15:restartNumberingAfterBreak="0">
+    <w:nsid w:val="186E7333"/>
+    <w:multiLevelType w:val="hybridMultilevel"/>
+    <w:tmpl w:val="6DE68102"/>
+    <w:lvl w:ilvl="0" w:tplc="629C7C28">
+      <w:start w:val="2"/>
+      <w:numFmt w:val="bullet"/>
+      <w:lvlText w:val="-"/>
+      <w:lvlJc w:val="left"/>
+      <w:pPr>
+        <w:ind w:left="720" w:hanging="360"/>
+      </w:pPr>
+      <w:rPr>
+        <w:rFonts w:ascii="Arial" w:eastAsia="Times New Roman" w:hAnsi="Arial" w:cs="Arial" w:hint="default"/>
+      </w:rPr>
+    </w:lvl>
+    <w:lvl w:ilvl="1" w:tplc="100C0003" w:tentative="1">
+      <w:start w:val="1"/>
+      <w:numFmt w:val="bullet"/>
+      <w:lvlText w:val="o"/>
+      <w:lvlJc w:val="left"/>
+      <w:pPr>
+        <w:ind w:left="1440" w:hanging="360"/>
+      </w:pPr>
+      <w:rPr>
+        <w:rFonts w:ascii="Courier New" w:hAnsi="Courier New" w:cs="Courier New" w:hint="default"/>
+      </w:rPr>
+    </w:lvl>
+    <w:lvl w:ilvl="2" w:tplc="100C0005" w:tentative="1">
+      <w:start w:val="1"/>
+      <w:numFmt w:val="bullet"/>
+      <w:lvlText w:val=""/>
+      <w:lvlJc w:val="left"/>
+      <w:pPr>
+        <w:ind w:left="2160" w:hanging="360"/>
+      </w:pPr>
+      <w:rPr>
+        <w:rFonts w:ascii="Wingdings" w:hAnsi="Wingdings" w:hint="default"/>
+      </w:rPr>
+    </w:lvl>
+    <w:lvl w:ilvl="3" w:tplc="100C0001" w:tentative="1">
+      <w:start w:val="1"/>
+      <w:numFmt w:val="bullet"/>
+      <w:lvlText w:val=""/>
+      <w:lvlJc w:val="left"/>
+      <w:pPr>
+        <w:ind w:left="2880" w:hanging="360"/>
+      </w:pPr>
+      <w:rPr>
+        <w:rFonts w:ascii="Symbol" w:hAnsi="Symbol" w:hint="default"/>
+      </w:rPr>
+    </w:lvl>
+    <w:lvl w:ilvl="4" w:tplc="100C0003" w:tentative="1">
+      <w:start w:val="1"/>
+      <w:numFmt w:val="bullet"/>
+      <w:lvlText w:val="o"/>
+      <w:lvlJc w:val="left"/>
+      <w:pPr>
+        <w:ind w:left="3600" w:hanging="360"/>
+      </w:pPr>
+      <w:rPr>
+        <w:rFonts w:ascii="Courier New" w:hAnsi="Courier New" w:cs="Courier New" w:hint="default"/>
+      </w:rPr>
+    </w:lvl>
+    <w:lvl w:ilvl="5" w:tplc="100C0005" w:tentative="1">
+      <w:start w:val="1"/>
+      <w:numFmt w:val="bullet"/>
+      <w:lvlText w:val=""/>
+      <w:lvlJc w:val="left"/>
+      <w:pPr>
+        <w:ind w:left="4320" w:hanging="360"/>
+      </w:pPr>
+      <w:rPr>
+        <w:rFonts w:ascii="Wingdings" w:hAnsi="Wingdings" w:hint="default"/>
+      </w:rPr>
+    </w:lvl>
+    <w:lvl w:ilvl="6" w:tplc="100C0001" w:tentative="1">
+      <w:start w:val="1"/>
+      <w:numFmt w:val="bullet"/>
+      <w:lvlText w:val=""/>
+      <w:lvlJc w:val="left"/>
+      <w:pPr>
+        <w:ind w:left="5040" w:hanging="360"/>
+      </w:pPr>
+      <w:rPr>
+        <w:rFonts w:ascii="Symbol" w:hAnsi="Symbol" w:hint="default"/>
+      </w:rPr>
+    </w:lvl>
+    <w:lvl w:ilvl="7" w:tplc="100C0003" w:tentative="1">
+      <w:start w:val="1"/>
+      <w:numFmt w:val="bullet"/>
+      <w:lvlText w:val="o"/>
+      <w:lvlJc w:val="left"/>
+      <w:pPr>
+        <w:ind w:left="5760" w:hanging="360"/>
+      </w:pPr>
+      <w:rPr>
+        <w:rFonts w:ascii="Courier New" w:hAnsi="Courier New" w:cs="Courier New" w:hint="default"/>
+      </w:rPr>
+    </w:lvl>
+    <w:lvl w:ilvl="8" w:tplc="100C0005" w:tentative="1">
+      <w:start w:val="1"/>
+      <w:numFmt w:val="bullet"/>
+      <w:lvlText w:val=""/>
+      <w:lvlJc w:val="left"/>
+      <w:pPr>
+        <w:ind w:left="6480" w:hanging="360"/>
+      </w:pPr>
+      <w:rPr>
+        <w:rFonts w:ascii="Wingdings" w:hAnsi="Wingdings" w:hint="default"/>
+      </w:rPr>
+    </w:lvl>
+  </w:abstractNum>
+  <w:abstractNum w:abstractNumId="3" w15:restartNumberingAfterBreak="0">
     <w:nsid w:val="19FF01AE"/>
     <w:multiLevelType w:val="hybridMultilevel"/>
     <w:tmpl w:val="EC6A3956"/>
@@ -6959,7 +7767,7 @@
       </w:rPr>
     </w:lvl>
   </w:abstractNum>
-  <w:abstractNum w:abstractNumId="3" w15:restartNumberingAfterBreak="0">
+  <w:abstractNum w:abstractNumId="4" w15:restartNumberingAfterBreak="0">
     <w:nsid w:val="27A404D8"/>
     <w:multiLevelType w:val="hybridMultilevel"/>
     <w:tmpl w:val="E4483B56"/>
@@ -7099,7 +7907,346 @@
       </w:rPr>
     </w:lvl>
   </w:abstractNum>
-  <w:abstractNum w:abstractNumId="4" w15:restartNumberingAfterBreak="0">
+  <w:abstractNum w:abstractNumId="5" w15:restartNumberingAfterBreak="0">
+    <w:nsid w:val="2BB3350E"/>
+    <w:multiLevelType w:val="hybridMultilevel"/>
+    <w:tmpl w:val="071639C8"/>
+    <w:lvl w:ilvl="0" w:tplc="1200D95A">
+      <w:start w:val="2"/>
+      <w:numFmt w:val="bullet"/>
+      <w:lvlText w:val="-"/>
+      <w:lvlJc w:val="left"/>
+      <w:pPr>
+        <w:ind w:left="720" w:hanging="360"/>
+      </w:pPr>
+      <w:rPr>
+        <w:rFonts w:ascii="Arial" w:eastAsia="Times New Roman" w:hAnsi="Arial" w:cs="Arial" w:hint="default"/>
+      </w:rPr>
+    </w:lvl>
+    <w:lvl w:ilvl="1" w:tplc="100C0003">
+      <w:start w:val="1"/>
+      <w:numFmt w:val="bullet"/>
+      <w:lvlText w:val="o"/>
+      <w:lvlJc w:val="left"/>
+      <w:pPr>
+        <w:ind w:left="1440" w:hanging="360"/>
+      </w:pPr>
+      <w:rPr>
+        <w:rFonts w:ascii="Courier New" w:hAnsi="Courier New" w:cs="Courier New" w:hint="default"/>
+      </w:rPr>
+    </w:lvl>
+    <w:lvl w:ilvl="2" w:tplc="100C0005" w:tentative="1">
+      <w:start w:val="1"/>
+      <w:numFmt w:val="bullet"/>
+      <w:lvlText w:val=""/>
+      <w:lvlJc w:val="left"/>
+      <w:pPr>
+        <w:ind w:left="2160" w:hanging="360"/>
+      </w:pPr>
+      <w:rPr>
+        <w:rFonts w:ascii="Wingdings" w:hAnsi="Wingdings" w:hint="default"/>
+      </w:rPr>
+    </w:lvl>
+    <w:lvl w:ilvl="3" w:tplc="100C0001" w:tentative="1">
+      <w:start w:val="1"/>
+      <w:numFmt w:val="bullet"/>
+      <w:lvlText w:val=""/>
+      <w:lvlJc w:val="left"/>
+      <w:pPr>
+        <w:ind w:left="2880" w:hanging="360"/>
+      </w:pPr>
+      <w:rPr>
+        <w:rFonts w:ascii="Symbol" w:hAnsi="Symbol" w:hint="default"/>
+      </w:rPr>
+    </w:lvl>
+    <w:lvl w:ilvl="4" w:tplc="100C0003" w:tentative="1">
+      <w:start w:val="1"/>
+      <w:numFmt w:val="bullet"/>
+      <w:lvlText w:val="o"/>
+      <w:lvlJc w:val="left"/>
+      <w:pPr>
+        <w:ind w:left="3600" w:hanging="360"/>
+      </w:pPr>
+      <w:rPr>
+        <w:rFonts w:ascii="Courier New" w:hAnsi="Courier New" w:cs="Courier New" w:hint="default"/>
+      </w:rPr>
+    </w:lvl>
+    <w:lvl w:ilvl="5" w:tplc="100C0005" w:tentative="1">
+      <w:start w:val="1"/>
+      <w:numFmt w:val="bullet"/>
+      <w:lvlText w:val=""/>
+      <w:lvlJc w:val="left"/>
+      <w:pPr>
+        <w:ind w:left="4320" w:hanging="360"/>
+      </w:pPr>
+      <w:rPr>
+        <w:rFonts w:ascii="Wingdings" w:hAnsi="Wingdings" w:hint="default"/>
+      </w:rPr>
+    </w:lvl>
+    <w:lvl w:ilvl="6" w:tplc="100C0001" w:tentative="1">
+      <w:start w:val="1"/>
+      <w:numFmt w:val="bullet"/>
+      <w:lvlText w:val=""/>
+      <w:lvlJc w:val="left"/>
+      <w:pPr>
+        <w:ind w:left="5040" w:hanging="360"/>
+      </w:pPr>
+      <w:rPr>
+        <w:rFonts w:ascii="Symbol" w:hAnsi="Symbol" w:hint="default"/>
+      </w:rPr>
+    </w:lvl>
+    <w:lvl w:ilvl="7" w:tplc="100C0003" w:tentative="1">
+      <w:start w:val="1"/>
+      <w:numFmt w:val="bullet"/>
+      <w:lvlText w:val="o"/>
+      <w:lvlJc w:val="left"/>
+      <w:pPr>
+        <w:ind w:left="5760" w:hanging="360"/>
+      </w:pPr>
+      <w:rPr>
+        <w:rFonts w:ascii="Courier New" w:hAnsi="Courier New" w:cs="Courier New" w:hint="default"/>
+      </w:rPr>
+    </w:lvl>
+    <w:lvl w:ilvl="8" w:tplc="100C0005" w:tentative="1">
+      <w:start w:val="1"/>
+      <w:numFmt w:val="bullet"/>
+      <w:lvlText w:val=""/>
+      <w:lvlJc w:val="left"/>
+      <w:pPr>
+        <w:ind w:left="6480" w:hanging="360"/>
+      </w:pPr>
+      <w:rPr>
+        <w:rFonts w:ascii="Wingdings" w:hAnsi="Wingdings" w:hint="default"/>
+      </w:rPr>
+    </w:lvl>
+  </w:abstractNum>
+  <w:abstractNum w:abstractNumId="6" w15:restartNumberingAfterBreak="0">
+    <w:nsid w:val="302944D0"/>
+    <w:multiLevelType w:val="hybridMultilevel"/>
+    <w:tmpl w:val="1958C0DC"/>
+    <w:lvl w:ilvl="0" w:tplc="EF4E046C">
+      <w:start w:val="2"/>
+      <w:numFmt w:val="bullet"/>
+      <w:lvlText w:val="-"/>
+      <w:lvlJc w:val="left"/>
+      <w:pPr>
+        <w:ind w:left="720" w:hanging="360"/>
+      </w:pPr>
+      <w:rPr>
+        <w:rFonts w:ascii="Arial" w:eastAsia="Times New Roman" w:hAnsi="Arial" w:cs="Arial" w:hint="default"/>
+      </w:rPr>
+    </w:lvl>
+    <w:lvl w:ilvl="1" w:tplc="100C0003" w:tentative="1">
+      <w:start w:val="1"/>
+      <w:numFmt w:val="bullet"/>
+      <w:lvlText w:val="o"/>
+      <w:lvlJc w:val="left"/>
+      <w:pPr>
+        <w:ind w:left="1440" w:hanging="360"/>
+      </w:pPr>
+      <w:rPr>
+        <w:rFonts w:ascii="Courier New" w:hAnsi="Courier New" w:cs="Courier New" w:hint="default"/>
+      </w:rPr>
+    </w:lvl>
+    <w:lvl w:ilvl="2" w:tplc="100C0005" w:tentative="1">
+      <w:start w:val="1"/>
+      <w:numFmt w:val="bullet"/>
+      <w:lvlText w:val=""/>
+      <w:lvlJc w:val="left"/>
+      <w:pPr>
+        <w:ind w:left="2160" w:hanging="360"/>
+      </w:pPr>
+      <w:rPr>
+        <w:rFonts w:ascii="Wingdings" w:hAnsi="Wingdings" w:hint="default"/>
+      </w:rPr>
+    </w:lvl>
+    <w:lvl w:ilvl="3" w:tplc="100C0001" w:tentative="1">
+      <w:start w:val="1"/>
+      <w:numFmt w:val="bullet"/>
+      <w:lvlText w:val=""/>
+      <w:lvlJc w:val="left"/>
+      <w:pPr>
+        <w:ind w:left="2880" w:hanging="360"/>
+      </w:pPr>
+      <w:rPr>
+        <w:rFonts w:ascii="Symbol" w:hAnsi="Symbol" w:hint="default"/>
+      </w:rPr>
+    </w:lvl>
+    <w:lvl w:ilvl="4" w:tplc="100C0003" w:tentative="1">
+      <w:start w:val="1"/>
+      <w:numFmt w:val="bullet"/>
+      <w:lvlText w:val="o"/>
+      <w:lvlJc w:val="left"/>
+      <w:pPr>
+        <w:ind w:left="3600" w:hanging="360"/>
+      </w:pPr>
+      <w:rPr>
+        <w:rFonts w:ascii="Courier New" w:hAnsi="Courier New" w:cs="Courier New" w:hint="default"/>
+      </w:rPr>
+    </w:lvl>
+    <w:lvl w:ilvl="5" w:tplc="100C0005" w:tentative="1">
+      <w:start w:val="1"/>
+      <w:numFmt w:val="bullet"/>
+      <w:lvlText w:val=""/>
+      <w:lvlJc w:val="left"/>
+      <w:pPr>
+        <w:ind w:left="4320" w:hanging="360"/>
+      </w:pPr>
+      <w:rPr>
+        <w:rFonts w:ascii="Wingdings" w:hAnsi="Wingdings" w:hint="default"/>
+      </w:rPr>
+    </w:lvl>
+    <w:lvl w:ilvl="6" w:tplc="100C0001" w:tentative="1">
+      <w:start w:val="1"/>
+      <w:numFmt w:val="bullet"/>
+      <w:lvlText w:val=""/>
+      <w:lvlJc w:val="left"/>
+      <w:pPr>
+        <w:ind w:left="5040" w:hanging="360"/>
+      </w:pPr>
+      <w:rPr>
+        <w:rFonts w:ascii="Symbol" w:hAnsi="Symbol" w:hint="default"/>
+      </w:rPr>
+    </w:lvl>
+    <w:lvl w:ilvl="7" w:tplc="100C0003" w:tentative="1">
+      <w:start w:val="1"/>
+      <w:numFmt w:val="bullet"/>
+      <w:lvlText w:val="o"/>
+      <w:lvlJc w:val="left"/>
+      <w:pPr>
+        <w:ind w:left="5760" w:hanging="360"/>
+      </w:pPr>
+      <w:rPr>
+        <w:rFonts w:ascii="Courier New" w:hAnsi="Courier New" w:cs="Courier New" w:hint="default"/>
+      </w:rPr>
+    </w:lvl>
+    <w:lvl w:ilvl="8" w:tplc="100C0005" w:tentative="1">
+      <w:start w:val="1"/>
+      <w:numFmt w:val="bullet"/>
+      <w:lvlText w:val=""/>
+      <w:lvlJc w:val="left"/>
+      <w:pPr>
+        <w:ind w:left="6480" w:hanging="360"/>
+      </w:pPr>
+      <w:rPr>
+        <w:rFonts w:ascii="Wingdings" w:hAnsi="Wingdings" w:hint="default"/>
+      </w:rPr>
+    </w:lvl>
+  </w:abstractNum>
+  <w:abstractNum w:abstractNumId="7" w15:restartNumberingAfterBreak="0">
+    <w:nsid w:val="3A8B3493"/>
+    <w:multiLevelType w:val="hybridMultilevel"/>
+    <w:tmpl w:val="133E93AC"/>
+    <w:lvl w:ilvl="0" w:tplc="03809372">
+      <w:start w:val="2"/>
+      <w:numFmt w:val="bullet"/>
+      <w:lvlText w:val="-"/>
+      <w:lvlJc w:val="left"/>
+      <w:pPr>
+        <w:ind w:left="720" w:hanging="360"/>
+      </w:pPr>
+      <w:rPr>
+        <w:rFonts w:ascii="Arial" w:eastAsia="Times New Roman" w:hAnsi="Arial" w:cs="Arial" w:hint="default"/>
+      </w:rPr>
+    </w:lvl>
+    <w:lvl w:ilvl="1" w:tplc="100C0003">
+      <w:start w:val="1"/>
+      <w:numFmt w:val="bullet"/>
+      <w:lvlText w:val="o"/>
+      <w:lvlJc w:val="left"/>
+      <w:pPr>
+        <w:ind w:left="1440" w:hanging="360"/>
+      </w:pPr>
+      <w:rPr>
+        <w:rFonts w:ascii="Courier New" w:hAnsi="Courier New" w:cs="Courier New" w:hint="default"/>
+      </w:rPr>
+    </w:lvl>
+    <w:lvl w:ilvl="2" w:tplc="100C0005" w:tentative="1">
+      <w:start w:val="1"/>
+      <w:numFmt w:val="bullet"/>
+      <w:lvlText w:val=""/>
+      <w:lvlJc w:val="left"/>
+      <w:pPr>
+        <w:ind w:left="2160" w:hanging="360"/>
+      </w:pPr>
+      <w:rPr>
+        <w:rFonts w:ascii="Wingdings" w:hAnsi="Wingdings" w:hint="default"/>
+      </w:rPr>
+    </w:lvl>
+    <w:lvl w:ilvl="3" w:tplc="100C0001" w:tentative="1">
+      <w:start w:val="1"/>
+      <w:numFmt w:val="bullet"/>
+      <w:lvlText w:val=""/>
+      <w:lvlJc w:val="left"/>
+      <w:pPr>
+        <w:ind w:left="2880" w:hanging="360"/>
+      </w:pPr>
+      <w:rPr>
+        <w:rFonts w:ascii="Symbol" w:hAnsi="Symbol" w:hint="default"/>
+      </w:rPr>
+    </w:lvl>
+    <w:lvl w:ilvl="4" w:tplc="100C0003" w:tentative="1">
+      <w:start w:val="1"/>
+      <w:numFmt w:val="bullet"/>
+      <w:lvlText w:val="o"/>
+      <w:lvlJc w:val="left"/>
+      <w:pPr>
+        <w:ind w:left="3600" w:hanging="360"/>
+      </w:pPr>
+      <w:rPr>
+        <w:rFonts w:ascii="Courier New" w:hAnsi="Courier New" w:cs="Courier New" w:hint="default"/>
+      </w:rPr>
+    </w:lvl>
+    <w:lvl w:ilvl="5" w:tplc="100C0005" w:tentative="1">
+      <w:start w:val="1"/>
+      <w:numFmt w:val="bullet"/>
+      <w:lvlText w:val=""/>
+      <w:lvlJc w:val="left"/>
+      <w:pPr>
+        <w:ind w:left="4320" w:hanging="360"/>
+      </w:pPr>
+      <w:rPr>
+        <w:rFonts w:ascii="Wingdings" w:hAnsi="Wingdings" w:hint="default"/>
+      </w:rPr>
+    </w:lvl>
+    <w:lvl w:ilvl="6" w:tplc="100C0001" w:tentative="1">
+      <w:start w:val="1"/>
+      <w:numFmt w:val="bullet"/>
+      <w:lvlText w:val=""/>
+      <w:lvlJc w:val="left"/>
+      <w:pPr>
+        <w:ind w:left="5040" w:hanging="360"/>
+      </w:pPr>
+      <w:rPr>
+        <w:rFonts w:ascii="Symbol" w:hAnsi="Symbol" w:hint="default"/>
+      </w:rPr>
+    </w:lvl>
+    <w:lvl w:ilvl="7" w:tplc="100C0003" w:tentative="1">
+      <w:start w:val="1"/>
+      <w:numFmt w:val="bullet"/>
+      <w:lvlText w:val="o"/>
+      <w:lvlJc w:val="left"/>
+      <w:pPr>
+        <w:ind w:left="5760" w:hanging="360"/>
+      </w:pPr>
+      <w:rPr>
+        <w:rFonts w:ascii="Courier New" w:hAnsi="Courier New" w:cs="Courier New" w:hint="default"/>
+      </w:rPr>
+    </w:lvl>
+    <w:lvl w:ilvl="8" w:tplc="100C0005" w:tentative="1">
+      <w:start w:val="1"/>
+      <w:numFmt w:val="bullet"/>
+      <w:lvlText w:val=""/>
+      <w:lvlJc w:val="left"/>
+      <w:pPr>
+        <w:ind w:left="6480" w:hanging="360"/>
+      </w:pPr>
+      <w:rPr>
+        <w:rFonts w:ascii="Wingdings" w:hAnsi="Wingdings" w:hint="default"/>
+      </w:rPr>
+    </w:lvl>
+  </w:abstractNum>
+  <w:abstractNum w:abstractNumId="8" w15:restartNumberingAfterBreak="0">
     <w:nsid w:val="408C02FF"/>
     <w:multiLevelType w:val="hybridMultilevel"/>
     <w:tmpl w:val="1C925AC4"/>
@@ -7236,7 +8383,7 @@
       </w:rPr>
     </w:lvl>
   </w:abstractNum>
-  <w:abstractNum w:abstractNumId="5" w15:restartNumberingAfterBreak="0">
+  <w:abstractNum w:abstractNumId="9" w15:restartNumberingAfterBreak="0">
     <w:nsid w:val="42F31DAB"/>
     <w:multiLevelType w:val="hybridMultilevel"/>
     <w:tmpl w:val="A46C5D1C"/>
@@ -7376,7 +8523,7 @@
       </w:rPr>
     </w:lvl>
   </w:abstractNum>
-  <w:abstractNum w:abstractNumId="6" w15:restartNumberingAfterBreak="0">
+  <w:abstractNum w:abstractNumId="10" w15:restartNumberingAfterBreak="0">
     <w:nsid w:val="4EF83A12"/>
     <w:multiLevelType w:val="hybridMultilevel"/>
     <w:tmpl w:val="FB8CE072"/>
@@ -7489,7 +8636,7 @@
       </w:rPr>
     </w:lvl>
   </w:abstractNum>
-  <w:abstractNum w:abstractNumId="7" w15:restartNumberingAfterBreak="0">
+  <w:abstractNum w:abstractNumId="11" w15:restartNumberingAfterBreak="0">
     <w:nsid w:val="5082572C"/>
     <w:multiLevelType w:val="hybridMultilevel"/>
     <w:tmpl w:val="ED4ACFA4"/>
@@ -7629,7 +8776,7 @@
       </w:rPr>
     </w:lvl>
   </w:abstractNum>
-  <w:abstractNum w:abstractNumId="8" w15:restartNumberingAfterBreak="0">
+  <w:abstractNum w:abstractNumId="12" w15:restartNumberingAfterBreak="0">
     <w:nsid w:val="52B247CA"/>
     <w:multiLevelType w:val="hybridMultilevel"/>
     <w:tmpl w:val="B7D4D45A"/>
@@ -7769,7 +8916,7 @@
       </w:rPr>
     </w:lvl>
   </w:abstractNum>
-  <w:abstractNum w:abstractNumId="9" w15:restartNumberingAfterBreak="0">
+  <w:abstractNum w:abstractNumId="13" w15:restartNumberingAfterBreak="0">
     <w:nsid w:val="594C1361"/>
     <w:multiLevelType w:val="hybridMultilevel"/>
     <w:tmpl w:val="5C243628"/>
@@ -7909,7 +9056,7 @@
       </w:rPr>
     </w:lvl>
   </w:abstractNum>
-  <w:abstractNum w:abstractNumId="10" w15:restartNumberingAfterBreak="0">
+  <w:abstractNum w:abstractNumId="14" w15:restartNumberingAfterBreak="0">
     <w:nsid w:val="71E06583"/>
     <w:multiLevelType w:val="hybridMultilevel"/>
     <w:tmpl w:val="26C81FCE"/>
@@ -8049,7 +9196,7 @@
       </w:rPr>
     </w:lvl>
   </w:abstractNum>
-  <w:abstractNum w:abstractNumId="11" w15:restartNumberingAfterBreak="0">
+  <w:abstractNum w:abstractNumId="15" w15:restartNumberingAfterBreak="0">
     <w:nsid w:val="75A3529B"/>
     <w:multiLevelType w:val="hybridMultilevel"/>
     <w:tmpl w:val="819EEA64"/>
@@ -8189,7 +9336,7 @@
       </w:rPr>
     </w:lvl>
   </w:abstractNum>
-  <w:abstractNum w:abstractNumId="12" w15:restartNumberingAfterBreak="0">
+  <w:abstractNum w:abstractNumId="16" w15:restartNumberingAfterBreak="0">
     <w:nsid w:val="7B193736"/>
     <w:multiLevelType w:val="multilevel"/>
     <w:tmpl w:val="3E0A631E"/>
@@ -8311,7 +9458,7 @@
       </w:pPr>
     </w:lvl>
   </w:abstractNum>
-  <w:abstractNum w:abstractNumId="13" w15:restartNumberingAfterBreak="0">
+  <w:abstractNum w:abstractNumId="17" w15:restartNumberingAfterBreak="0">
     <w:nsid w:val="7DD245F2"/>
     <w:multiLevelType w:val="hybridMultilevel"/>
     <w:tmpl w:val="3100450C"/>
@@ -8452,49 +9599,64 @@
     </w:lvl>
   </w:abstractNum>
   <w:num w:numId="1">
-    <w:abstractNumId w:val="12"/>
+    <w:abstractNumId w:val="16"/>
   </w:num>
   <w:num w:numId="2">
     <w:abstractNumId w:val="0"/>
   </w:num>
   <w:num w:numId="3">
-    <w:abstractNumId w:val="2"/>
+    <w:abstractNumId w:val="3"/>
   </w:num>
   <w:num w:numId="4">
-    <w:abstractNumId w:val="11"/>
+    <w:abstractNumId w:val="15"/>
   </w:num>
   <w:num w:numId="5">
-    <w:abstractNumId w:val="8"/>
+    <w:abstractNumId w:val="12"/>
   </w:num>
   <w:num w:numId="6">
-    <w:abstractNumId w:val="3"/>
+    <w:abstractNumId w:val="4"/>
   </w:num>
   <w:num w:numId="7">
-    <w:abstractNumId w:val="9"/>
+    <w:abstractNumId w:val="13"/>
   </w:num>
   <w:num w:numId="8">
-    <w:abstractNumId w:val="13"/>
+    <w:abstractNumId w:val="17"/>
   </w:num>
   <w:num w:numId="9">
     <w:abstractNumId w:val="1"/>
   </w:num>
   <w:num w:numId="10">
-    <w:abstractNumId w:val="4"/>
+    <w:abstractNumId w:val="8"/>
   </w:num>
   <w:num w:numId="11">
-    <w:abstractNumId w:val="7"/>
+    <w:abstractNumId w:val="11"/>
   </w:num>
   <w:num w:numId="12">
-    <w:abstractNumId w:val="5"/>
+    <w:abstractNumId w:val="9"/>
   </w:num>
   <w:num w:numId="13">
-    <w:abstractNumId w:val="10"/>
+    <w:abstractNumId w:val="14"/>
   </w:num>
   <w:num w:numId="14">
-    <w:abstractNumId w:val="6"/>
+    <w:abstractNumId w:val="10"/>
   </w:num>
   <w:num w:numId="15">
     <w:abstractNumId w:val="0"/>
+  </w:num>
+  <w:num w:numId="16">
+    <w:abstractNumId w:val="16"/>
+  </w:num>
+  <w:num w:numId="17">
+    <w:abstractNumId w:val="2"/>
+  </w:num>
+  <w:num w:numId="18">
+    <w:abstractNumId w:val="6"/>
+  </w:num>
+  <w:num w:numId="19">
+    <w:abstractNumId w:val="7"/>
+  </w:num>
+  <w:num w:numId="20">
+    <w:abstractNumId w:val="5"/>
   </w:num>
   <w:numIdMacAtCleanup w:val="13"/>
 </w:numbering>
@@ -8851,6 +10013,7 @@
     <w:name w:val="heading 3"/>
     <w:basedOn w:val="Normal"/>
     <w:next w:val="Normal"/>
+    <w:link w:val="Titre3Car"/>
     <w:qFormat/>
     <w:pPr>
       <w:keepNext/>
@@ -8974,6 +10137,7 @@
   <w:style w:type="character" w:default="1" w:styleId="Policepardfaut">
     <w:name w:val="Default Paragraph Font"/>
     <w:uiPriority w:val="1"/>
+    <w:semiHidden/>
     <w:unhideWhenUsed/>
   </w:style>
   <w:style w:type="table" w:default="1" w:styleId="TableauNormal">
@@ -9329,6 +10493,18 @@
       <w:contextualSpacing/>
     </w:pPr>
   </w:style>
+  <w:style w:type="character" w:customStyle="1" w:styleId="Titre3Car">
+    <w:name w:val="Titre 3 Car"/>
+    <w:basedOn w:val="Policepardfaut"/>
+    <w:link w:val="Titre3"/>
+    <w:rsid w:val="003D6CFE"/>
+    <w:rPr>
+      <w:rFonts w:ascii="Arial" w:hAnsi="Arial"/>
+      <w:b/>
+      <w:sz w:val="24"/>
+      <w:lang w:val="fr-FR" w:eastAsia="fr-FR"/>
+    </w:rPr>
+  </w:style>
 </w:styles>
 </file>
 

</xml_diff>